<commit_message>
lots of changes again...!
</commit_message>
<xml_diff>
--- a/Documents/Weekly Progress Reports/Week 1 - Weekly Progress Report-WPR.docx
+++ b/Documents/Weekly Progress Reports/Week 1 - Weekly Progress Report-WPR.docx
@@ -7,7 +7,7 @@
         <w:spacing w:after="0" w:line="276" w:lineRule="auto"/>
         <w:jc w:val="center"/>
         <w:rPr>
-          <w:rFonts w:ascii="Garamond" w:hAnsi="Garamond"/>
+          <w:rFonts w:hint="default" w:ascii="Times New Roman" w:hAnsi="Times New Roman" w:cs="Times New Roman"/>
           <w:b/>
           <w:color w:val="000000"/>
           <w:sz w:val="56"/>
@@ -16,7 +16,7 @@
       </w:pPr>
       <w:r>
         <w:rPr>
-          <w:rFonts w:ascii="Garamond" w:hAnsi="Garamond"/>
+          <w:rFonts w:hint="default" w:ascii="Times New Roman" w:hAnsi="Times New Roman" w:cs="Times New Roman"/>
           <w:b/>
           <w:color w:val="000000"/>
           <w:sz w:val="56"/>
@@ -30,7 +30,7 @@
         <w:spacing w:after="0" w:line="276" w:lineRule="auto"/>
         <w:jc w:val="center"/>
         <w:rPr>
-          <w:rFonts w:ascii="Garamond" w:hAnsi="Garamond"/>
+          <w:rFonts w:hint="default" w:ascii="Times New Roman" w:hAnsi="Times New Roman" w:cs="Times New Roman"/>
           <w:b/>
           <w:color w:val="000000"/>
           <w:sz w:val="28"/>
@@ -39,7 +39,7 @@
       </w:pPr>
       <w:r>
         <w:rPr>
-          <w:rFonts w:ascii="Garamond" w:hAnsi="Garamond"/>
+          <w:rFonts w:hint="default" w:ascii="Times New Roman" w:hAnsi="Times New Roman" w:cs="Times New Roman"/>
           <w:b/>
           <w:color w:val="000000"/>
           <w:sz w:val="28"/>
@@ -53,7 +53,7 @@
         <w:spacing w:after="0" w:line="276" w:lineRule="auto"/>
         <w:jc w:val="center"/>
         <w:rPr>
-          <w:rFonts w:ascii="Garamond" w:hAnsi="Garamond"/>
+          <w:rFonts w:hint="default" w:ascii="Times New Roman" w:hAnsi="Times New Roman" w:cs="Times New Roman"/>
           <w:b/>
           <w:color w:val="000000"/>
           <w:sz w:val="36"/>
@@ -62,13 +62,34 @@
       </w:pPr>
       <w:r>
         <w:rPr>
-          <w:rFonts w:ascii="Garamond" w:hAnsi="Garamond"/>
+          <w:rFonts w:hint="default" w:ascii="Times New Roman" w:hAnsi="Times New Roman" w:cs="Times New Roman"/>
           <w:b/>
           <w:color w:val="000000"/>
           <w:sz w:val="24"/>
           <w:szCs w:val="28"/>
         </w:rPr>
-        <w:t>B. Tech (CSE), VII Semester</w:t>
+        <w:t>B. Tech (CSE), VII</w:t>
+      </w:r>
+      <w:r>
+        <w:rPr>
+          <w:rFonts w:hint="default" w:ascii="Times New Roman" w:hAnsi="Times New Roman" w:cs="Times New Roman"/>
+          <w:b/>
+          <w:color w:val="000000"/>
+          <w:sz w:val="24"/>
+          <w:szCs w:val="28"/>
+          <w:lang w:val="en-US"/>
+        </w:rPr>
+        <w:t>I</w:t>
+      </w:r>
+      <w:r>
+        <w:rPr>
+          <w:rFonts w:hint="default" w:ascii="Times New Roman" w:hAnsi="Times New Roman" w:cs="Times New Roman"/>
+          <w:b/>
+          <w:color w:val="000000"/>
+          <w:sz w:val="24"/>
+          <w:szCs w:val="28"/>
+        </w:rPr>
+        <w:t xml:space="preserve"> Semester</w:t>
       </w:r>
     </w:p>
     <w:p>
@@ -76,7 +97,7 @@
         <w:spacing w:after="0" w:line="276" w:lineRule="auto"/>
         <w:jc w:val="center"/>
         <w:rPr>
-          <w:rFonts w:ascii="Garamond" w:hAnsi="Garamond"/>
+          <w:rFonts w:hint="default" w:ascii="Times New Roman" w:hAnsi="Times New Roman" w:cs="Times New Roman"/>
           <w:b/>
           <w:color w:val="000000"/>
           <w:sz w:val="36"/>
@@ -85,7 +106,7 @@
       </w:pPr>
       <w:r>
         <w:rPr>
-          <w:rFonts w:ascii="Garamond" w:hAnsi="Garamond"/>
+          <w:rFonts w:hint="default" w:ascii="Times New Roman" w:hAnsi="Times New Roman" w:cs="Times New Roman"/>
           <w:b/>
           <w:color w:val="000000"/>
           <w:sz w:val="32"/>
@@ -99,7 +120,7 @@
       <w:pPr>
         <w:jc w:val="center"/>
         <w:rPr>
-          <w:rFonts w:ascii="Garamond" w:hAnsi="Garamond"/>
+          <w:rFonts w:hint="default" w:ascii="Times New Roman" w:hAnsi="Times New Roman" w:cs="Times New Roman"/>
           <w:b/>
           <w:color w:val="000000"/>
           <w:sz w:val="10"/>
@@ -374,6 +395,7 @@
                 <w:rFonts w:hint="default" w:ascii="Times New Roman" w:hAnsi="Times New Roman" w:cs="Times New Roman"/>
                 <w:b/>
                 <w:color w:val="000000"/>
+                <w:lang w:val="en-US"/>
               </w:rPr>
             </w:pPr>
             <w:r>
@@ -383,6 +405,15 @@
                 <w:color w:val="000000"/>
               </w:rPr>
               <w:t>VII</w:t>
+            </w:r>
+            <w:r>
+              <w:rPr>
+                <w:rFonts w:hint="default" w:ascii="Times New Roman" w:hAnsi="Times New Roman" w:cs="Times New Roman"/>
+                <w:b/>
+                <w:color w:val="000000"/>
+                <w:lang w:val="en-US"/>
+              </w:rPr>
+              <w:t>I</w:t>
             </w:r>
           </w:p>
         </w:tc>
@@ -448,6 +479,7 @@
           <w:p>
             <w:pPr>
               <w:numPr>
+                <w:ilvl w:val="0"/>
                 <w:numId w:val="0"/>
               </w:numPr>
               <w:spacing w:after="0" w:line="360" w:lineRule="auto"/>
@@ -501,6 +533,7 @@
           <w:p>
             <w:pPr>
               <w:numPr>
+                <w:ilvl w:val="0"/>
                 <w:numId w:val="0"/>
               </w:numPr>
               <w:spacing w:after="0" w:line="360" w:lineRule="auto"/>
@@ -551,6 +584,7 @@
           <w:p>
             <w:pPr>
               <w:numPr>
+                <w:ilvl w:val="0"/>
                 <w:numId w:val="0"/>
               </w:numPr>
               <w:spacing w:after="0" w:line="360" w:lineRule="auto"/>
@@ -795,7 +829,17 @@
                 <w:color w:val="000000"/>
                 <w:lang w:val="en-US"/>
               </w:rPr>
-              <w:t>BTC 760</w:t>
+              <w:t xml:space="preserve">BCS </w:t>
+            </w:r>
+            <w:bookmarkStart w:id="0" w:name="_GoBack"/>
+            <w:bookmarkEnd w:id="0"/>
+            <w:r>
+              <w:rPr>
+                <w:rFonts w:hint="default" w:ascii="Times New Roman" w:hAnsi="Times New Roman" w:cs="Times New Roman"/>
+                <w:color w:val="000000"/>
+                <w:lang w:val="en-US"/>
+              </w:rPr>
+              <w:t>860</w:t>
             </w:r>
           </w:p>
         </w:tc>
@@ -928,6 +972,7 @@
           <w:p>
             <w:pPr>
               <w:numPr>
+                <w:ilvl w:val="0"/>
                 <w:numId w:val="0"/>
               </w:numPr>
               <w:ind w:leftChars="0" w:firstLine="330" w:firstLineChars="150"/>
@@ -1226,7 +1271,7 @@
                 <w:color w:val="000000"/>
                 <w:lang w:val="en-US"/>
               </w:rPr>
-              <w:t>17  %</w:t>
+              <w:t>7  %</w:t>
             </w:r>
           </w:p>
         </w:tc>
@@ -1241,6 +1286,7 @@
             <w:insideH w:val="single" w:color="auto" w:sz="4" w:space="0"/>
             <w:insideV w:val="single" w:color="auto" w:sz="4" w:space="0"/>
           </w:tblBorders>
+          <w:shd w:val="pct5" w:color="auto" w:fill="auto"/>
           <w:tblCellMar>
             <w:top w:w="0" w:type="dxa"/>
             <w:left w:w="108" w:type="dxa"/>
@@ -1318,36 +1364,24 @@
           </w:tcPr>
           <w:p>
             <w:pPr>
-              <w:rPr>
-                <w:rFonts w:hint="default" w:ascii="Times New Roman" w:hAnsi="Times New Roman" w:cs="Times New Roman"/>
-                <w:color w:val="000000"/>
-                <w:lang w:val="en-US"/>
-              </w:rPr>
-            </w:pPr>
-            <w:r>
-              <w:rPr>
-                <w:rFonts w:hint="default" w:ascii="Times New Roman" w:hAnsi="Times New Roman" w:cs="Times New Roman"/>
-                <w:color w:val="000000"/>
-                <w:lang w:val="en-US"/>
-              </w:rPr>
-              <w:t>In this 1 st week , our team has discussed what to do the final year project , explored various projects available on the internet. Got to know the current trends in technology. We have decided the title of the project and had lot of discussions for the framing the problem statement .</w:t>
-            </w:r>
-          </w:p>
-          <w:p>
-            <w:pPr>
-              <w:rPr>
-                <w:rFonts w:hint="default" w:ascii="Times New Roman" w:hAnsi="Times New Roman" w:cs="Times New Roman"/>
-                <w:color w:val="000000"/>
-                <w:lang w:val="en-US"/>
-              </w:rPr>
-            </w:pPr>
-            <w:r>
-              <w:rPr>
-                <w:rFonts w:hint="default" w:ascii="Times New Roman" w:hAnsi="Times New Roman" w:cs="Times New Roman"/>
-                <w:color w:val="000000"/>
-                <w:lang w:val="en-US"/>
-              </w:rPr>
-              <w:t xml:space="preserve">At the end of the week , we had defined our </w:t>
+              <w:numPr>
+                <w:ilvl w:val="0"/>
+                <w:numId w:val="0"/>
+              </w:numPr>
+              <w:ind w:leftChars="0"/>
+              <w:rPr>
+                <w:rFonts w:hint="default" w:ascii="Times New Roman" w:hAnsi="Times New Roman" w:cs="Times New Roman"/>
+                <w:color w:val="000000"/>
+                <w:lang w:val="en-US"/>
+              </w:rPr>
+            </w:pPr>
+            <w:r>
+              <w:rPr>
+                <w:rFonts w:hint="default" w:ascii="Times New Roman" w:hAnsi="Times New Roman" w:cs="Times New Roman"/>
+                <w:color w:val="000000"/>
+                <w:lang w:val="en-US"/>
+              </w:rPr>
+              <w:t xml:space="preserve">In this 1 st week , our team </w:t>
             </w:r>
           </w:p>
           <w:p>
@@ -1369,7 +1403,7 @@
                 <w:color w:val="000000"/>
                 <w:lang w:val="en-US"/>
               </w:rPr>
-              <w:t>Problem statement</w:t>
+              <w:t xml:space="preserve">Has discussed  how many modules should be developed , how they should be implemented . </w:t>
             </w:r>
           </w:p>
           <w:p>
@@ -1391,7 +1425,7 @@
                 <w:color w:val="000000"/>
                 <w:lang w:val="en-US"/>
               </w:rPr>
-              <w:t xml:space="preserve">Objectives </w:t>
+              <w:t>Divided implementation work evenly among the team members.</w:t>
             </w:r>
           </w:p>
           <w:p>
@@ -1413,8 +1447,88 @@
                 <w:color w:val="000000"/>
                 <w:lang w:val="en-US"/>
               </w:rPr>
-              <w:t xml:space="preserve">Goals </w:t>
-            </w:r>
+              <w:t xml:space="preserve">Decided about which software life cycle model to be used by studying most popular models available  that is suitable for our project.  </w:t>
+            </w:r>
+          </w:p>
+          <w:p>
+            <w:pPr>
+              <w:numPr>
+                <w:ilvl w:val="0"/>
+                <w:numId w:val="3"/>
+              </w:numPr>
+              <w:ind w:left="420" w:leftChars="0" w:hanging="420" w:firstLineChars="0"/>
+              <w:rPr>
+                <w:rFonts w:hint="default" w:ascii="Times New Roman" w:hAnsi="Times New Roman" w:cs="Times New Roman"/>
+                <w:color w:val="000000"/>
+                <w:lang w:val="en-US"/>
+              </w:rPr>
+            </w:pPr>
+            <w:r>
+              <w:rPr>
+                <w:rFonts w:hint="default" w:ascii="Times New Roman" w:hAnsi="Times New Roman" w:cs="Times New Roman"/>
+                <w:color w:val="000000"/>
+                <w:lang w:val="en-US"/>
+              </w:rPr>
+              <w:t xml:space="preserve">Select the tool that helps in hosting our project on our local machine . </w:t>
+            </w:r>
+          </w:p>
+          <w:p>
+            <w:pPr>
+              <w:numPr>
+                <w:ilvl w:val="0"/>
+                <w:numId w:val="3"/>
+              </w:numPr>
+              <w:ind w:left="420" w:leftChars="0" w:hanging="420" w:firstLineChars="0"/>
+              <w:rPr>
+                <w:rFonts w:hint="default" w:ascii="Times New Roman" w:hAnsi="Times New Roman" w:cs="Times New Roman"/>
+                <w:color w:val="000000"/>
+                <w:lang w:val="en-US"/>
+              </w:rPr>
+            </w:pPr>
+            <w:r>
+              <w:rPr>
+                <w:rFonts w:hint="default" w:ascii="Times New Roman" w:hAnsi="Times New Roman" w:cs="Times New Roman"/>
+                <w:color w:val="000000"/>
+                <w:lang w:val="en-US"/>
+              </w:rPr>
+              <w:t>We have decided to use  flask framework for hosting it in our working modules.</w:t>
+            </w:r>
+          </w:p>
+          <w:p>
+            <w:pPr>
+              <w:numPr>
+                <w:ilvl w:val="0"/>
+                <w:numId w:val="3"/>
+              </w:numPr>
+              <w:ind w:left="420" w:leftChars="0" w:hanging="420" w:firstLineChars="0"/>
+              <w:rPr>
+                <w:rFonts w:hint="default" w:ascii="Times New Roman" w:hAnsi="Times New Roman" w:cs="Times New Roman"/>
+                <w:color w:val="000000"/>
+                <w:lang w:val="en-US"/>
+              </w:rPr>
+            </w:pPr>
+            <w:r>
+              <w:rPr>
+                <w:rFonts w:hint="default" w:ascii="Times New Roman" w:hAnsi="Times New Roman" w:cs="Times New Roman"/>
+                <w:color w:val="000000"/>
+                <w:lang w:val="en-US"/>
+              </w:rPr>
+              <w:t>Installed all necessary libraries for our project .</w:t>
+            </w:r>
+          </w:p>
+          <w:p>
+            <w:pPr>
+              <w:numPr>
+                <w:ilvl w:val="0"/>
+                <w:numId w:val="0"/>
+              </w:numPr>
+              <w:ind w:leftChars="0"/>
+              <w:rPr>
+                <w:rFonts w:hint="default" w:ascii="Times New Roman" w:hAnsi="Times New Roman" w:cs="Times New Roman"/>
+                <w:color w:val="000000"/>
+                <w:lang w:val="en-US"/>
+              </w:rPr>
+            </w:pPr>
           </w:p>
         </w:tc>
       </w:tr>
@@ -1422,6 +1536,7 @@
     <w:p>
       <w:pPr>
         <w:rPr>
+          <w:rFonts w:hint="default" w:ascii="Times New Roman" w:hAnsi="Times New Roman" w:cs="Times New Roman"/>
           <w:color w:val="000000"/>
           <w:sz w:val="12"/>
         </w:rPr>
@@ -1479,11 +1594,13 @@
             <w:pPr>
               <w:spacing w:after="0" w:line="240" w:lineRule="auto"/>
               <w:rPr>
-                <w:color w:val="000000"/>
-              </w:rPr>
-            </w:pPr>
-            <w:r>
-              <w:rPr>
+                <w:rFonts w:hint="default" w:ascii="Times New Roman" w:hAnsi="Times New Roman" w:cs="Times New Roman"/>
+                <w:color w:val="000000"/>
+              </w:rPr>
+            </w:pPr>
+            <w:r>
+              <w:rPr>
+                <w:rFonts w:hint="default" w:ascii="Times New Roman" w:hAnsi="Times New Roman" w:cs="Times New Roman"/>
                 <w:color w:val="000000"/>
               </w:rPr>
               <w:t>Signature of Guide:</w:t>
@@ -1493,6 +1610,7 @@
             <w:pPr>
               <w:spacing w:after="0" w:line="240" w:lineRule="auto"/>
               <w:rPr>
+                <w:rFonts w:hint="default" w:ascii="Times New Roman" w:hAnsi="Times New Roman" w:cs="Times New Roman"/>
                 <w:color w:val="000000"/>
               </w:rPr>
             </w:pPr>
@@ -1506,6 +1624,7 @@
             <w:pPr>
               <w:spacing w:after="0" w:line="240" w:lineRule="auto"/>
               <w:rPr>
+                <w:rFonts w:hint="default" w:ascii="Times New Roman" w:hAnsi="Times New Roman" w:cs="Times New Roman"/>
                 <w:color w:val="000000"/>
               </w:rPr>
             </w:pPr>
@@ -1519,11 +1638,13 @@
             <w:pPr>
               <w:spacing w:after="0" w:line="240" w:lineRule="auto"/>
               <w:rPr>
-                <w:color w:val="000000"/>
-              </w:rPr>
-            </w:pPr>
-            <w:r>
-              <w:rPr>
+                <w:rFonts w:hint="default" w:ascii="Times New Roman" w:hAnsi="Times New Roman" w:cs="Times New Roman"/>
+                <w:color w:val="000000"/>
+              </w:rPr>
+            </w:pPr>
+            <w:r>
+              <w:rPr>
+                <w:rFonts w:hint="default" w:ascii="Times New Roman" w:hAnsi="Times New Roman" w:cs="Times New Roman"/>
                 <w:color w:val="000000"/>
               </w:rPr>
               <w:t>Signature of Student:</w:t>
@@ -1533,6 +1654,7 @@
             <w:pPr>
               <w:spacing w:after="0" w:line="240" w:lineRule="auto"/>
               <w:rPr>
+                <w:rFonts w:hint="default" w:ascii="Times New Roman" w:hAnsi="Times New Roman" w:cs="Times New Roman"/>
                 <w:color w:val="000000"/>
               </w:rPr>
             </w:pPr>
@@ -1546,14 +1668,14 @@
             <w:pPr>
               <w:spacing w:after="0" w:line="240" w:lineRule="auto"/>
               <w:rPr>
-                <w:rFonts w:hint="default"/>
-                <w:color w:val="000000"/>
-                <w:lang w:val="en-US"/>
-              </w:rPr>
-            </w:pPr>
-            <w:r>
-              <w:rPr>
-                <w:rFonts w:hint="default"/>
+                <w:rFonts w:hint="default" w:ascii="Times New Roman" w:hAnsi="Times New Roman" w:cs="Times New Roman"/>
+                <w:color w:val="000000"/>
+                <w:lang w:val="en-US"/>
+              </w:rPr>
+            </w:pPr>
+            <w:r>
+              <w:rPr>
+                <w:rFonts w:hint="default" w:ascii="Times New Roman" w:hAnsi="Times New Roman" w:cs="Times New Roman"/>
                 <w:b/>
                 <w:bCs/>
                 <w:color w:val="000000"/>
@@ -1588,9 +1710,13 @@
           <w:p>
             <w:pPr>
               <w:spacing w:after="0" w:line="240" w:lineRule="auto"/>
-            </w:pPr>
-            <w:r>
-              <w:rPr>
+              <w:rPr>
+                <w:rFonts w:hint="default" w:ascii="Times New Roman" w:hAnsi="Times New Roman" w:cs="Times New Roman"/>
+              </w:rPr>
+            </w:pPr>
+            <w:r>
+              <w:rPr>
+                <w:rFonts w:hint="default" w:ascii="Times New Roman" w:hAnsi="Times New Roman" w:cs="Times New Roman"/>
                 <w:color w:val="000000"/>
               </w:rPr>
               <w:t>Date:</w:t>
@@ -1600,6 +1726,7 @@
             <w:pPr>
               <w:spacing w:after="0" w:line="240" w:lineRule="auto"/>
               <w:rPr>
+                <w:rFonts w:hint="default" w:ascii="Times New Roman" w:hAnsi="Times New Roman" w:cs="Times New Roman"/>
                 <w:color w:val="000000"/>
               </w:rPr>
             </w:pPr>
@@ -1613,6 +1740,7 @@
             <w:pPr>
               <w:spacing w:after="0" w:line="240" w:lineRule="auto"/>
               <w:rPr>
+                <w:rFonts w:hint="default" w:ascii="Times New Roman" w:hAnsi="Times New Roman" w:cs="Times New Roman"/>
                 <w:color w:val="000000"/>
               </w:rPr>
             </w:pPr>
@@ -1626,47 +1754,36 @@
             <w:pPr>
               <w:spacing w:after="0" w:line="240" w:lineRule="auto"/>
               <w:rPr>
-                <w:rFonts w:hint="default"/>
-                <w:color w:val="000000"/>
-                <w:lang w:val="en-US"/>
-              </w:rPr>
-            </w:pPr>
-            <w:r>
-              <w:rPr>
+                <w:rFonts w:hint="default" w:ascii="Times New Roman" w:hAnsi="Times New Roman" w:cs="Times New Roman"/>
+                <w:color w:val="000000"/>
+                <w:lang w:val="en-US"/>
+              </w:rPr>
+            </w:pPr>
+            <w:r>
+              <w:rPr>
+                <w:rFonts w:hint="default" w:ascii="Times New Roman" w:hAnsi="Times New Roman" w:cs="Times New Roman"/>
                 <w:color w:val="000000"/>
               </w:rPr>
               <w:t>Date</w:t>
             </w:r>
             <w:r>
               <w:rPr>
-                <w:rFonts w:hint="default"/>
+                <w:rFonts w:hint="default" w:ascii="Times New Roman" w:hAnsi="Times New Roman" w:cs="Times New Roman"/>
                 <w:color w:val="000000"/>
                 <w:lang w:val="en-US"/>
               </w:rPr>
               <w:t xml:space="preserve"> :   </w:t>
             </w:r>
-            <w:bookmarkStart w:id="0" w:name="_GoBack"/>
-            <w:r>
-              <w:rPr>
-                <w:rFonts w:hint="default"/>
+            <w:r>
+              <w:rPr>
+                <w:rFonts w:hint="default" w:ascii="Times New Roman" w:hAnsi="Times New Roman" w:cs="Times New Roman"/>
                 <w:b/>
                 <w:bCs/>
                 <w:color w:val="000000"/>
                 <w:lang w:val="en-US"/>
               </w:rPr>
-              <w:t>12</w:t>
-            </w:r>
-            <w:r>
-              <w:rPr>
-                <w:rFonts w:hint="default"/>
-                <w:b/>
-                <w:bCs/>
-                <w:color w:val="000000"/>
-                <w:lang w:val="en-US"/>
-              </w:rPr>
-              <w:t>/10/2020</w:t>
-            </w:r>
-            <w:bookmarkEnd w:id="0"/>
+              <w:t>15/2/2021</w:t>
+            </w:r>
           </w:p>
         </w:tc>
         <w:tc>
@@ -1677,6 +1794,7 @@
             <w:pPr>
               <w:spacing w:after="0" w:line="240" w:lineRule="auto"/>
               <w:rPr>
+                <w:rFonts w:hint="default" w:ascii="Times New Roman" w:hAnsi="Times New Roman" w:cs="Times New Roman"/>
                 <w:color w:val="000000"/>
               </w:rPr>
             </w:pPr>
@@ -1688,6 +1806,7 @@
       <w:pPr>
         <w:jc w:val="both"/>
         <w:rPr>
+          <w:rFonts w:hint="default" w:ascii="Times New Roman" w:hAnsi="Times New Roman" w:cs="Times New Roman"/>
           <w:b/>
           <w:i/>
           <w:color w:val="000000"/>
@@ -1699,6 +1818,7 @@
       <w:pPr>
         <w:jc w:val="both"/>
         <w:rPr>
+          <w:rFonts w:hint="default" w:ascii="Times New Roman" w:hAnsi="Times New Roman" w:cs="Times New Roman"/>
           <w:i/>
           <w:color w:val="000000"/>
           <w:sz w:val="20"/>
@@ -1707,6 +1827,7 @@
       </w:pPr>
       <w:r>
         <w:rPr>
+          <w:rFonts w:hint="default" w:ascii="Times New Roman" w:hAnsi="Times New Roman" w:cs="Times New Roman"/>
           <w:b/>
           <w:i/>
           <w:color w:val="000000"/>
@@ -1716,15 +1837,43 @@
       </w:r>
       <w:r>
         <w:rPr>
+          <w:rFonts w:hint="default" w:ascii="Times New Roman" w:hAnsi="Times New Roman" w:cs="Times New Roman"/>
           <w:i/>
           <w:color w:val="000000"/>
           <w:sz w:val="20"/>
           <w:szCs w:val="21"/>
         </w:rPr>
-        <w:t>Student must submit this weekly status report individually to respective Project Guide regulaly.</w:t>
+        <w:t xml:space="preserve">Student must submit this weekly status report individually to respective Project Guide </w:t>
+      </w:r>
+      <w:r>
+        <w:rPr>
+          <w:rFonts w:hint="default" w:ascii="Times New Roman" w:hAnsi="Times New Roman" w:cs="Times New Roman"/>
+          <w:i/>
+          <w:color w:val="000000"/>
+          <w:sz w:val="20"/>
+          <w:szCs w:val="21"/>
+          <w:lang w:val="en-US"/>
+        </w:rPr>
+        <w:t>regularly</w:t>
+      </w:r>
+      <w:r>
+        <w:rPr>
+          <w:rFonts w:hint="default" w:ascii="Times New Roman" w:hAnsi="Times New Roman" w:cs="Times New Roman"/>
+          <w:i/>
+          <w:color w:val="000000"/>
+          <w:sz w:val="20"/>
+          <w:szCs w:val="21"/>
+        </w:rPr>
+        <w:t>.</w:t>
       </w:r>
     </w:p>
-    <w:p/>
+    <w:p>
+      <w:pPr>
+        <w:rPr>
+          <w:rFonts w:hint="default" w:ascii="Times New Roman" w:hAnsi="Times New Roman" w:cs="Times New Roman"/>
+        </w:rPr>
+      </w:pPr>
+    </w:p>
     <w:sectPr>
       <w:pgSz w:w="11907" w:h="15842"/>
       <w:pgMar w:top="1440" w:right="1440" w:bottom="1440" w:left="1440" w:header="720" w:footer="720" w:gutter="0"/>
@@ -1735,8 +1884,58 @@
 </w:document>
 </file>
 
+<file path=word/endnotes.xml><?xml version="1.0" encoding="utf-8"?>
+<w:endnotes xmlns:wpc="http://schemas.microsoft.com/office/word/2010/wordprocessingCanvas" xmlns:mc="http://schemas.openxmlformats.org/markup-compatibility/2006" xmlns:o="urn:schemas-microsoft-com:office:office" xmlns:r="http://schemas.openxmlformats.org/officeDocument/2006/relationships" xmlns:m="http://schemas.openxmlformats.org/officeDocument/2006/math" xmlns:v="urn:schemas-microsoft-com:vml" xmlns:wp14="http://schemas.microsoft.com/office/word/2010/wordprocessingDrawing" xmlns:wp="http://schemas.openxmlformats.org/drawingml/2006/wordprocessingDrawing" xmlns:w="http://schemas.openxmlformats.org/wordprocessingml/2006/main" xmlns:w14="http://schemas.microsoft.com/office/word/2010/wordml" xmlns:w15="http://schemas.microsoft.com/office/word/2012/wordml" xmlns:w10="urn:schemas-microsoft-com:office:word" xmlns:wpg="http://schemas.microsoft.com/office/word/2010/wordprocessingGroup" xmlns:wpi="http://schemas.microsoft.com/office/word/2010/wordprocessingInk" xmlns:wne="http://schemas.microsoft.com/office/word/2006/wordml" xmlns:wps="http://schemas.microsoft.com/office/word/2010/wordprocessingShape" xmlns:wpsCustomData="http://www.wps.cn/officeDocument/2013/wpsCustomData" mc:Ignorable="w14 w15 wp14">
+  <w:endnote w:type="separator" w:id="0">
+    <w:p>
+      <w:pPr>
+        <w:spacing w:line="240" w:lineRule="auto"/>
+      </w:pPr>
+      <w:r>
+        <w:separator/>
+      </w:r>
+    </w:p>
+  </w:endnote>
+  <w:endnote w:type="continuationSeparator" w:id="1">
+    <w:p>
+      <w:pPr>
+        <w:spacing w:line="240" w:lineRule="auto"/>
+      </w:pPr>
+      <w:r>
+        <w:continuationSeparator/>
+      </w:r>
+    </w:p>
+  </w:endnote>
+</w:endnotes>
+</file>
+
+<file path=word/footnotes.xml><?xml version="1.0" encoding="utf-8"?>
+<w:footnotes xmlns:wpc="http://schemas.microsoft.com/office/word/2010/wordprocessingCanvas" xmlns:mc="http://schemas.openxmlformats.org/markup-compatibility/2006" xmlns:o="urn:schemas-microsoft-com:office:office" xmlns:r="http://schemas.openxmlformats.org/officeDocument/2006/relationships" xmlns:m="http://schemas.openxmlformats.org/officeDocument/2006/math" xmlns:v="urn:schemas-microsoft-com:vml" xmlns:wp14="http://schemas.microsoft.com/office/word/2010/wordprocessingDrawing" xmlns:wp="http://schemas.openxmlformats.org/drawingml/2006/wordprocessingDrawing" xmlns:w="http://schemas.openxmlformats.org/wordprocessingml/2006/main" xmlns:w14="http://schemas.microsoft.com/office/word/2010/wordml" xmlns:w15="http://schemas.microsoft.com/office/word/2012/wordml" xmlns:w10="urn:schemas-microsoft-com:office:word" xmlns:wpg="http://schemas.microsoft.com/office/word/2010/wordprocessingGroup" xmlns:wpi="http://schemas.microsoft.com/office/word/2010/wordprocessingInk" xmlns:wne="http://schemas.microsoft.com/office/word/2006/wordml" xmlns:wps="http://schemas.microsoft.com/office/word/2010/wordprocessingShape" xmlns:wpsCustomData="http://www.wps.cn/officeDocument/2013/wpsCustomData" mc:Ignorable="w14 w15 wp14">
+  <w:footnote w:type="separator" w:id="0">
+    <w:p>
+      <w:pPr>
+        <w:spacing w:before="0" w:after="0" w:line="240" w:lineRule="auto"/>
+      </w:pPr>
+      <w:r>
+        <w:separator/>
+      </w:r>
+    </w:p>
+  </w:footnote>
+  <w:footnote w:type="continuationSeparator" w:id="1">
+    <w:p>
+      <w:pPr>
+        <w:spacing w:before="0" w:after="0" w:line="240" w:lineRule="auto"/>
+      </w:pPr>
+      <w:r>
+        <w:continuationSeparator/>
+      </w:r>
+    </w:p>
+  </w:footnote>
+</w:footnotes>
+</file>
+
 <file path=word/numbering.xml><?xml version="1.0" encoding="utf-8"?>
-<w:numbering xmlns:wpc="http://schemas.microsoft.com/office/word/2010/wordprocessingCanvas" xmlns:mc="http://schemas.openxmlformats.org/markup-compatibility/2006" xmlns:o="urn:schemas-microsoft-com:office:office" xmlns:r="http://schemas.openxmlformats.org/officeDocument/2006/relationships" xmlns:m="http://schemas.openxmlformats.org/officeDocument/2006/math" xmlns:v="urn:schemas-microsoft-com:vml" xmlns:wp14="http://schemas.microsoft.com/office/word/2010/wordprocessingDrawing" xmlns:wp="http://schemas.openxmlformats.org/drawingml/2006/wordprocessingDrawing" xmlns:w10="urn:schemas-microsoft-com:office:word" xmlns:w="http://schemas.openxmlformats.org/wordprocessingml/2006/main" xmlns:w14="http://schemas.microsoft.com/office/word/2010/wordml" xmlns:wpg="http://schemas.microsoft.com/office/word/2010/wordprocessingGroup" xmlns:wpi="http://schemas.microsoft.com/office/word/2010/wordprocessingInk" xmlns:wne="http://schemas.microsoft.com/office/word/2006/wordml" xmlns:wps="http://schemas.microsoft.com/office/word/2010/wordprocessingShape" mc:Ignorable="w14 wp14">
+<w:numbering xmlns:wpc="http://schemas.microsoft.com/office/word/2010/wordprocessingCanvas" xmlns:mc="http://schemas.openxmlformats.org/markup-compatibility/2006" xmlns:o="urn:schemas-microsoft-com:office:office" xmlns:r="http://schemas.openxmlformats.org/officeDocument/2006/relationships" xmlns:m="http://schemas.openxmlformats.org/officeDocument/2006/math" xmlns:v="urn:schemas-microsoft-com:vml" xmlns:wp14="http://schemas.microsoft.com/office/word/2010/wordprocessingDrawing" xmlns:wp="http://schemas.openxmlformats.org/drawingml/2006/wordprocessingDrawing" xmlns:w10="urn:schemas-microsoft-com:office:word" xmlns:w="http://schemas.openxmlformats.org/wordprocessingml/2006/main" xmlns:w14="http://schemas.microsoft.com/office/word/2010/wordml" xmlns:wpg="http://schemas.microsoft.com/office/word/2010/wordprocessingGroup" xmlns:wpi="http://schemas.microsoft.com/office/word/2010/wordprocessingInk" xmlns:wne="http://schemas.microsoft.com/office/word/2006/wordml" xmlns:wps="http://schemas.microsoft.com/office/word/2010/wordprocessingShape" xmlns:wpsCustomData="http://www.wps.cn/officeDocument/2013/wpsCustomData" mc:Ignorable="w14 wp14">
   <w:abstractNum w:abstractNumId="0">
     <w:nsid w:val="80F74079"/>
     <w:multiLevelType w:val="singleLevel"/>
@@ -1758,13 +1957,13 @@
     </w:lvl>
   </w:abstractNum>
   <w:abstractNum w:abstractNumId="1">
-    <w:nsid w:val="CCFD4394"/>
+    <w:nsid w:val="A9EC3161"/>
     <w:multiLevelType w:val="singleLevel"/>
-    <w:tmpl w:val="CCFD4394"/>
+    <w:tmpl w:val="A9EC3161"/>
     <w:lvl w:ilvl="0" w:tentative="0">
       <w:start w:val="1"/>
       <w:numFmt w:val="bullet"/>
-      <w:lvlText w:val=""/>
+      <w:lvlText w:val=""/>
       <w:lvlJc w:val="left"/>
       <w:pPr>
         <w:tabs>
@@ -1810,7 +2009,7 @@
 </file>
 
 <file path=word/styles.xml><?xml version="1.0" encoding="utf-8"?>
-<w:styles xmlns:mc="http://schemas.openxmlformats.org/markup-compatibility/2006" xmlns:o="urn:schemas-microsoft-com:office:office" xmlns:r="http://schemas.openxmlformats.org/officeDocument/2006/relationships" xmlns:m="http://schemas.openxmlformats.org/officeDocument/2006/math" xmlns:v="urn:schemas-microsoft-com:vml" xmlns:w="http://schemas.openxmlformats.org/wordprocessingml/2006/main" xmlns:w14="http://schemas.microsoft.com/office/word/2010/wordml" xmlns:w10="urn:schemas-microsoft-com:office:word" xmlns:sl="http://schemas.openxmlformats.org/schemaLibrary/2006/main" mc:Ignorable="w14">
+<w:styles xmlns:mc="http://schemas.openxmlformats.org/markup-compatibility/2006" xmlns:o="urn:schemas-microsoft-com:office:office" xmlns:r="http://schemas.openxmlformats.org/officeDocument/2006/relationships" xmlns:m="http://schemas.openxmlformats.org/officeDocument/2006/math" xmlns:v="urn:schemas-microsoft-com:vml" xmlns:w="http://schemas.openxmlformats.org/wordprocessingml/2006/main" xmlns:w14="http://schemas.microsoft.com/office/word/2010/wordml" xmlns:w10="urn:schemas-microsoft-com:office:word" xmlns:sl="http://schemas.openxmlformats.org/schemaLibrary/2006/main" xmlns:wpsCustomData="http://www.wps.cn/officeDocument/2013/wpsCustomData" mc:Ignorable="w14">
   <w:docDefaults>
     <w:rPrDefault>
       <w:rPr>
@@ -1885,7 +2084,7 @@
     <w:lsdException w:qFormat="1" w:unhideWhenUsed="0" w:uiPriority="10" w:semiHidden="0" w:name="Title"/>
     <w:lsdException w:uiPriority="99" w:name="Closing"/>
     <w:lsdException w:uiPriority="99" w:name="Signature"/>
-    <w:lsdException w:uiPriority="1" w:name="Default Paragraph Font"/>
+    <w:lsdException w:qFormat="1" w:uiPriority="1" w:name="Default Paragraph Font"/>
     <w:lsdException w:uiPriority="99" w:name="Body Text"/>
     <w:lsdException w:uiPriority="99" w:name="Body Text Indent"/>
     <w:lsdException w:uiPriority="99" w:name="List Continue"/>
@@ -1968,7 +2167,7 @@
     <w:lsdException w:uiPriority="99" w:name="Table Web 2"/>
     <w:lsdException w:uiPriority="99" w:name="Table Web 3"/>
     <w:lsdException w:uiPriority="99" w:name="Balloon Text"/>
-    <w:lsdException w:unhideWhenUsed="0" w:uiPriority="39" w:semiHidden="0" w:name="Table Grid"/>
+    <w:lsdException w:qFormat="1" w:unhideWhenUsed="0" w:uiPriority="39" w:semiHidden="0" w:name="Table Grid"/>
     <w:lsdException w:uiPriority="99" w:name="Table Theme"/>
     <w:lsdException w:unhideWhenUsed="0" w:uiPriority="60" w:semiHidden="0" w:name="Light Shading"/>
     <w:lsdException w:unhideWhenUsed="0" w:uiPriority="61" w:semiHidden="0" w:name="Light List"/>
@@ -2087,6 +2286,7 @@
     <w:name w:val="Default Paragraph Font"/>
     <w:semiHidden/>
     <w:unhideWhenUsed/>
+    <w:qFormat/>
     <w:uiPriority w:val="1"/>
   </w:style>
   <w:style w:type="table" w:default="1" w:styleId="3">
@@ -2106,6 +2306,7 @@
   <w:style w:type="table" w:styleId="4">
     <w:name w:val="Table Grid"/>
     <w:basedOn w:val="3"/>
+    <w:qFormat/>
     <w:uiPriority w:val="39"/>
     <w:pPr>
       <w:spacing w:after="0" w:line="240" w:lineRule="auto"/>

</xml_diff>